<commit_message>
refactor: update my cv
</commit_message>
<xml_diff>
--- a/public/my_cv.docx
+++ b/public/my_cv.docx
@@ -27,19 +27,14 @@
         <w:spacing w:after="0" w:line="240" w:lineRule="auto"/>
         <w:jc w:val="center"/>
         <w:rPr>
-          <w:rFonts w:ascii="Calibri" w:hAnsi="Calibri" w:cs="Calibri"/>
-          <w:sz w:val="24"/>
-          <w:szCs w:val="24"/>
-        </w:rPr>
-      </w:pPr>
-      <w:r>
-        <w:rPr>
-          <w:rFonts w:ascii="Calibri" w:hAnsi="Calibri" w:cs="Calibri"/>
-          <w:sz w:val="24"/>
-          <w:szCs w:val="24"/>
-          <w:lang w:val="vi-VN"/>
-        </w:rPr>
-        <w:t>Java Backend Fresher</w:t>
+          <w:lang w:val="vi-VN"/>
+        </w:rPr>
+      </w:pPr>
+      <w:r>
+        <w:rPr>
+          <w:lang w:val="vi-VN"/>
+        </w:rPr>
+        <w:t>Java Backend | Spring Boot | Microservices</w:t>
       </w:r>
     </w:p>
     <w:p>
@@ -48,6 +43,7 @@
         <w:jc w:val="center"/>
         <w:rPr>
           <w:rFonts w:ascii="Times New Roman" w:hAnsi="Times New Roman" w:cs="Times New Roman"/>
+          <w:lang w:val="vi-VN"/>
         </w:rPr>
       </w:pPr>
     </w:p>
@@ -124,17 +120,17 @@
       <w:pPr>
         <w:spacing w:after="0" w:line="240" w:lineRule="auto"/>
         <w:rPr>
+          <w:rFonts w:ascii="Calibri" w:hAnsi="Calibri" w:cs="Calibri"/>
           <w:sz w:val="20"/>
           <w:szCs w:val="20"/>
           <w:lang w:val="vi-VN"/>
         </w:rPr>
       </w:pPr>
       <w:r>
-        <w:rPr>
-          <w:sz w:val="20"/>
-          <w:szCs w:val="20"/>
-        </w:rPr>
-        <w:t>Final-year IT student with a strong passion for backend development. Proactive and detail-oriented, seeking opportunities to apply academic knowledge to software engineering challenges.</w:t>
+        <w:t xml:space="preserve">Final-year IT student with hands-on experience building scalable backend systems using Java, Spring Boot, and Kafka. Passionate about clean architecture, microservices, and </w:t>
+      </w:r>
+      <w:r>
+        <w:t>aiming to become a Java backend engineer specializing in building scalable and secure microservices for real-world applications.</w:t>
       </w:r>
     </w:p>
     <w:p>
@@ -155,334 +151,157 @@
         </w:pBdr>
         <w:spacing w:after="0" w:line="240" w:lineRule="auto"/>
         <w:rPr>
+          <w:rStyle w:val="Strong"/>
+          <w:rFonts w:ascii="Arial" w:hAnsi="Arial" w:cs="Arial"/>
+          <w:bCs w:val="0"/>
+          <w:sz w:val="24"/>
+        </w:rPr>
+      </w:pPr>
+      <w:r>
+        <w:rPr>
           <w:rFonts w:ascii="Arial" w:hAnsi="Arial" w:cs="Arial"/>
           <w:b/>
           <w:sz w:val="24"/>
         </w:rPr>
-      </w:pPr>
-      <w:r>
-        <w:rPr>
-          <w:rFonts w:ascii="Arial" w:hAnsi="Arial" w:cs="Arial"/>
-          <w:b/>
-          <w:sz w:val="24"/>
-        </w:rPr>
-        <w:t xml:space="preserve">PROFESSIONAL </w:t>
-      </w:r>
-      <w:r>
-        <w:rPr>
-          <w:rFonts w:ascii="Arial" w:hAnsi="Arial" w:cs="Arial"/>
-          <w:b/>
-          <w:sz w:val="24"/>
-          <w:lang w:val="vi-VN"/>
-        </w:rPr>
-        <w:t>SUMMARY</w:t>
-      </w:r>
-    </w:p>
-    <w:p>
-      <w:pPr>
-        <w:pStyle w:val="ListBullet"/>
-        <w:numPr>
-          <w:ilvl w:val="0"/>
-          <w:numId w:val="12"/>
-        </w:numPr>
-        <w:rPr>
-          <w:rFonts w:ascii="Calibri" w:hAnsi="Calibri" w:cs="Calibri"/>
-        </w:rPr>
-      </w:pPr>
-      <w:r>
-        <w:rPr>
-          <w:rFonts w:ascii="Calibri" w:hAnsi="Calibri" w:cs="Calibri"/>
-        </w:rPr>
-        <w:t>Programming Languages: Java, C#, PHP, SQL</w:t>
-      </w:r>
-    </w:p>
-    <w:p>
-      <w:pPr>
-        <w:pStyle w:val="ListBullet"/>
-        <w:numPr>
-          <w:ilvl w:val="0"/>
-          <w:numId w:val="12"/>
-        </w:numPr>
-        <w:rPr>
-          <w:rFonts w:ascii="Calibri" w:hAnsi="Calibri" w:cs="Calibri"/>
-        </w:rPr>
-      </w:pPr>
-      <w:r>
-        <w:rPr>
-          <w:rFonts w:ascii="Calibri" w:hAnsi="Calibri" w:cs="Calibri"/>
-        </w:rPr>
-        <w:t xml:space="preserve">Technologies: </w:t>
-      </w:r>
-    </w:p>
-    <w:p>
-      <w:pPr>
-        <w:pStyle w:val="ListBullet"/>
-        <w:numPr>
-          <w:ilvl w:val="0"/>
-          <w:numId w:val="0"/>
-        </w:numPr>
-        <w:ind w:left="1080"/>
-        <w:rPr>
-          <w:rFonts w:ascii="Calibri" w:hAnsi="Calibri" w:cs="Calibri"/>
-          <w:lang w:val="vi-VN"/>
-        </w:rPr>
-      </w:pPr>
-      <w:r>
-        <w:rPr>
-          <w:rFonts w:ascii="Calibri" w:hAnsi="Calibri" w:cs="Calibri"/>
-        </w:rPr>
-        <w:tab/>
-        <w:t>Back-End (REST APIs,</w:t>
-      </w:r>
-      <w:r>
-        <w:rPr>
-          <w:rFonts w:ascii="Calibri" w:hAnsi="Calibri" w:cs="Calibri"/>
-          <w:lang w:val="vi-VN"/>
-        </w:rPr>
-        <w:t xml:space="preserve"> Spring Boot</w:t>
-      </w:r>
-      <w:r>
-        <w:rPr>
-          <w:rFonts w:ascii="Calibri" w:hAnsi="Calibri" w:cs="Calibri"/>
-        </w:rPr>
-        <w:t>)</w:t>
-      </w:r>
-    </w:p>
-    <w:p>
-      <w:pPr>
-        <w:pStyle w:val="ListBullet"/>
-        <w:numPr>
-          <w:ilvl w:val="0"/>
-          <w:numId w:val="0"/>
-        </w:numPr>
-        <w:ind w:left="1080"/>
-        <w:rPr>
-          <w:rFonts w:ascii="Calibri" w:hAnsi="Calibri" w:cs="Calibri"/>
-        </w:rPr>
-      </w:pPr>
-      <w:r>
-        <w:rPr>
-          <w:rFonts w:ascii="Calibri" w:hAnsi="Calibri" w:cs="Calibri"/>
-        </w:rPr>
-        <w:tab/>
-        <w:t>Front-End (JavaScript,</w:t>
-      </w:r>
-      <w:r>
-        <w:rPr>
-          <w:rFonts w:ascii="Calibri" w:hAnsi="Calibri" w:cs="Calibri"/>
+        <w:t>TECHNICAL SKILLS</w:t>
+      </w:r>
+    </w:p>
+    <w:p>
+      <w:pPr>
+        <w:spacing w:before="100" w:beforeAutospacing="1" w:after="100" w:afterAutospacing="1" w:line="240" w:lineRule="auto"/>
+        <w:rPr>
+          <w:rFonts w:ascii="Calibri" w:eastAsia="Times New Roman" w:hAnsi="Calibri" w:cs="Calibri"/>
+          <w:lang w:val="vi-VN"/>
+        </w:rPr>
+      </w:pPr>
+      <w:r>
+        <w:rPr>
+          <w:rFonts w:ascii="Calibri" w:eastAsia="Times New Roman" w:hAnsi="Calibri" w:cs="Calibri"/>
+          <w:lang w:val="vi-VN"/>
+        </w:rPr>
+        <w:t xml:space="preserve">• Languages: Java, SQL, C#, PHP </w:t>
+      </w:r>
+    </w:p>
+    <w:p>
+      <w:pPr>
+        <w:spacing w:before="100" w:beforeAutospacing="1" w:after="100" w:afterAutospacing="1" w:line="240" w:lineRule="auto"/>
+        <w:rPr>
+          <w:rFonts w:ascii="Calibri" w:eastAsia="Times New Roman" w:hAnsi="Calibri" w:cs="Calibri"/>
+          <w:lang w:val="vi-VN"/>
+        </w:rPr>
+      </w:pPr>
+      <w:r>
+        <w:rPr>
+          <w:rFonts w:ascii="Calibri" w:eastAsia="Times New Roman" w:hAnsi="Calibri" w:cs="Calibri"/>
+          <w:lang w:val="vi-VN"/>
+        </w:rPr>
+        <w:t xml:space="preserve">• Backend: Spring Boot, Spring Security, REST APIs, WebSocket  </w:t>
+      </w:r>
+    </w:p>
+    <w:p>
+      <w:pPr>
+        <w:spacing w:before="100" w:beforeAutospacing="1" w:after="100" w:afterAutospacing="1" w:line="240" w:lineRule="auto"/>
+        <w:rPr>
+          <w:rFonts w:ascii="Calibri" w:eastAsia="Times New Roman" w:hAnsi="Calibri" w:cs="Calibri"/>
+          <w:lang w:val="vi-VN"/>
+        </w:rPr>
+      </w:pPr>
+      <w:r>
+        <w:rPr>
+          <w:rFonts w:ascii="Calibri" w:eastAsia="Times New Roman" w:hAnsi="Calibri" w:cs="Calibri"/>
+          <w:lang w:val="vi-VN"/>
+        </w:rPr>
+        <w:t xml:space="preserve">• Frontend: React.js, Redux Toolkit, Material UI, Tailwind CSS  </w:t>
+      </w:r>
+    </w:p>
+    <w:p>
+      <w:pPr>
+        <w:spacing w:before="100" w:beforeAutospacing="1" w:after="100" w:afterAutospacing="1" w:line="240" w:lineRule="auto"/>
+        <w:rPr>
+          <w:rFonts w:ascii="Calibri" w:eastAsia="Times New Roman" w:hAnsi="Calibri" w:cs="Calibri"/>
+          <w:lang w:val="vi-VN"/>
+        </w:rPr>
+      </w:pPr>
+      <w:r>
+        <w:rPr>
+          <w:rFonts w:ascii="Calibri" w:eastAsia="Times New Roman" w:hAnsi="Calibri" w:cs="Calibri"/>
+          <w:lang w:val="vi-VN"/>
+        </w:rPr>
+        <w:t xml:space="preserve">• Databases: MySQL, MongoDB  </w:t>
+      </w:r>
+    </w:p>
+    <w:p>
+      <w:pPr>
+        <w:spacing w:before="100" w:beforeAutospacing="1" w:after="100" w:afterAutospacing="1" w:line="240" w:lineRule="auto"/>
+        <w:rPr>
+          <w:rFonts w:ascii="Calibri" w:eastAsia="Times New Roman" w:hAnsi="Calibri" w:cs="Calibri"/>
+          <w:lang w:val="vi-VN"/>
+        </w:rPr>
+      </w:pPr>
+      <w:r>
+        <w:rPr>
+          <w:rFonts w:ascii="Calibri" w:eastAsia="Times New Roman" w:hAnsi="Calibri" w:cs="Calibri"/>
+          <w:lang w:val="vi-VN"/>
+        </w:rPr>
+        <w:t>• DevOps &amp; Tools: Git, GitHub, Postman, Docker, IntelliJ IDEA</w:t>
+      </w:r>
+    </w:p>
+    <w:p>
+      <w:pPr>
+        <w:spacing w:before="100" w:beforeAutospacing="1" w:after="100" w:afterAutospacing="1" w:line="240" w:lineRule="auto"/>
+        <w:rPr>
+          <w:rFonts w:ascii="Calibri" w:eastAsia="Times New Roman" w:hAnsi="Calibri" w:cs="Calibri"/>
+        </w:rPr>
+      </w:pPr>
+      <w:r>
+        <w:rPr>
+          <w:rFonts w:ascii="Calibri" w:eastAsia="Times New Roman" w:hAnsi="Calibri" w:cs="Calibri"/>
           <w:lang w:val="vi-VN"/>
         </w:rPr>
         <w:t xml:space="preserve"> </w:t>
       </w:r>
       <w:r>
         <w:rPr>
-          <w:rFonts w:ascii="Calibri" w:hAnsi="Calibri" w:cs="Calibri"/>
-        </w:rPr>
-        <w:t>HTML, CSS, Bootstrap, Tailwind)</w:t>
-      </w:r>
-    </w:p>
-    <w:p>
-      <w:pPr>
-        <w:pStyle w:val="ListBullet"/>
-        <w:numPr>
-          <w:ilvl w:val="0"/>
-          <w:numId w:val="12"/>
-        </w:numPr>
-        <w:rPr>
-          <w:rFonts w:ascii="Calibri" w:hAnsi="Calibri" w:cs="Calibri"/>
-        </w:rPr>
-      </w:pPr>
-      <w:r>
-        <w:rPr>
-          <w:rFonts w:ascii="Calibri" w:hAnsi="Calibri" w:cs="Calibri"/>
-        </w:rPr>
-        <w:t>Frameworks</w:t>
-      </w:r>
-      <w:r>
-        <w:rPr>
-          <w:rFonts w:ascii="Calibri" w:hAnsi="Calibri" w:cs="Calibri"/>
-          <w:lang w:val="vi-VN"/>
-        </w:rPr>
-        <w:t xml:space="preserve"> &amp; Lib</w:t>
-      </w:r>
-      <w:r>
-        <w:rPr>
-          <w:rFonts w:ascii="Calibri" w:hAnsi="Calibri" w:cs="Calibri"/>
-        </w:rPr>
-        <w:t>r</w:t>
-      </w:r>
-      <w:r>
-        <w:rPr>
-          <w:rFonts w:ascii="Calibri" w:hAnsi="Calibri" w:cs="Calibri"/>
-          <w:lang w:val="vi-VN"/>
-        </w:rPr>
-        <w:t>aries</w:t>
-      </w:r>
-      <w:r>
-        <w:rPr>
-          <w:rFonts w:ascii="Calibri" w:hAnsi="Calibri" w:cs="Calibri"/>
-        </w:rPr>
-        <w:t>:</w:t>
-      </w:r>
-      <w:r>
-        <w:rPr>
-          <w:rFonts w:ascii="Calibri" w:hAnsi="Calibri" w:cs="Calibri"/>
-        </w:rPr>
-        <w:t xml:space="preserve"> </w:t>
-      </w:r>
-      <w:r>
-        <w:rPr>
-          <w:rFonts w:ascii="Calibri" w:hAnsi="Calibri" w:cs="Calibri"/>
-          <w:lang w:val="vi-VN"/>
-        </w:rPr>
-        <w:t>Spring Boot</w:t>
-      </w:r>
-      <w:r>
-        <w:rPr>
-          <w:rFonts w:ascii="Calibri" w:hAnsi="Calibri" w:cs="Calibri"/>
-        </w:rPr>
-        <w:t>,</w:t>
-      </w:r>
-      <w:r>
-        <w:rPr>
-          <w:rFonts w:ascii="Calibri" w:hAnsi="Calibri" w:cs="Calibri"/>
-          <w:lang w:val="vi-VN"/>
-        </w:rPr>
-        <w:t xml:space="preserve"> </w:t>
-      </w:r>
-      <w:r>
-        <w:rPr>
-          <w:rFonts w:ascii="Calibri" w:hAnsi="Calibri" w:cs="Calibri"/>
-        </w:rPr>
-        <w:t xml:space="preserve">React.js, </w:t>
-      </w:r>
-      <w:r>
-        <w:rPr>
-          <w:rFonts w:ascii="Calibri" w:hAnsi="Calibri" w:cs="Calibri"/>
-        </w:rPr>
-        <w:t xml:space="preserve">Redux Toolkit, </w:t>
-      </w:r>
-      <w:r>
-        <w:rPr>
-          <w:rFonts w:ascii="Calibri" w:hAnsi="Calibri" w:cs="Calibri"/>
-        </w:rPr>
-        <w:t>Laravel</w:t>
-      </w:r>
-    </w:p>
-    <w:p>
-      <w:pPr>
-        <w:pStyle w:val="ListBullet"/>
-        <w:numPr>
-          <w:ilvl w:val="0"/>
-          <w:numId w:val="12"/>
-        </w:numPr>
-        <w:rPr>
-          <w:rFonts w:ascii="Calibri" w:hAnsi="Calibri" w:cs="Calibri"/>
-        </w:rPr>
-      </w:pPr>
-      <w:r>
-        <w:rPr>
-          <w:rFonts w:ascii="Calibri" w:hAnsi="Calibri" w:cs="Calibri"/>
-        </w:rPr>
-        <w:t>Version</w:t>
-      </w:r>
-      <w:r>
-        <w:rPr>
-          <w:rFonts w:ascii="Calibri" w:hAnsi="Calibri" w:cs="Calibri"/>
-          <w:lang w:val="vi-VN"/>
-        </w:rPr>
-        <w:t xml:space="preserve"> Control</w:t>
-      </w:r>
-      <w:r>
-        <w:rPr>
-          <w:rFonts w:ascii="Calibri" w:hAnsi="Calibri" w:cs="Calibri"/>
-        </w:rPr>
-        <w:t>:</w:t>
-      </w:r>
-      <w:r>
-        <w:rPr>
-          <w:rFonts w:ascii="Calibri" w:hAnsi="Calibri" w:cs="Calibri"/>
-        </w:rPr>
-        <w:t xml:space="preserve"> Git,</w:t>
-      </w:r>
-      <w:r>
-        <w:rPr>
-          <w:rFonts w:ascii="Calibri" w:hAnsi="Calibri" w:cs="Calibri"/>
-        </w:rPr>
-        <w:t xml:space="preserve"> </w:t>
-      </w:r>
-      <w:proofErr w:type="spellStart"/>
-      <w:r>
-        <w:rPr>
-          <w:rFonts w:ascii="Calibri" w:hAnsi="Calibri" w:cs="Calibri"/>
-        </w:rPr>
-        <w:t>Github</w:t>
-      </w:r>
-      <w:proofErr w:type="spellEnd"/>
-    </w:p>
-    <w:p>
-      <w:pPr>
-        <w:pStyle w:val="ListBullet"/>
-        <w:numPr>
-          <w:ilvl w:val="0"/>
-          <w:numId w:val="12"/>
-        </w:numPr>
-        <w:rPr>
-          <w:rFonts w:ascii="Calibri" w:hAnsi="Calibri" w:cs="Calibri"/>
-        </w:rPr>
-      </w:pPr>
-      <w:r>
-        <w:rPr>
-          <w:rFonts w:ascii="Calibri" w:hAnsi="Calibri" w:cs="Calibri"/>
-        </w:rPr>
-        <w:t>Tools</w:t>
-      </w:r>
-      <w:r>
-        <w:rPr>
-          <w:rFonts w:ascii="Calibri" w:hAnsi="Calibri" w:cs="Calibri"/>
-          <w:lang w:val="vi-VN"/>
-        </w:rPr>
-        <w:t xml:space="preserve"> &amp; </w:t>
-      </w:r>
-      <w:r>
-        <w:rPr>
-          <w:rFonts w:ascii="Calibri" w:hAnsi="Calibri" w:cs="Calibri"/>
-        </w:rPr>
-        <w:t>IDE</w:t>
-      </w:r>
-      <w:r>
-        <w:rPr>
-          <w:rFonts w:ascii="Calibri" w:hAnsi="Calibri" w:cs="Calibri"/>
-        </w:rPr>
-        <w:t>s</w:t>
-      </w:r>
-      <w:r>
-        <w:rPr>
-          <w:rFonts w:ascii="Calibri" w:hAnsi="Calibri" w:cs="Calibri"/>
-        </w:rPr>
-        <w:t>:</w:t>
-      </w:r>
-      <w:r>
-        <w:rPr>
-          <w:rFonts w:ascii="Calibri" w:hAnsi="Calibri" w:cs="Calibri"/>
-        </w:rPr>
-        <w:t xml:space="preserve"> Postman,</w:t>
-      </w:r>
-      <w:r>
-        <w:rPr>
-          <w:rFonts w:ascii="Calibri" w:hAnsi="Calibri" w:cs="Calibri"/>
-        </w:rPr>
-        <w:t xml:space="preserve"> VS Code, IntelliJ IDEA</w:t>
-      </w:r>
-    </w:p>
-    <w:p>
-      <w:pPr>
-        <w:pStyle w:val="ListBullet"/>
-        <w:numPr>
-          <w:ilvl w:val="0"/>
-          <w:numId w:val="0"/>
-        </w:numPr>
-      </w:pPr>
+          <w:rFonts w:ascii="Calibri" w:eastAsia="Times New Roman" w:hAnsi="Calibri" w:cs="Calibri"/>
+          <w:lang w:val="vi-VN"/>
+        </w:rPr>
+        <w:t xml:space="preserve">• </w:t>
+      </w:r>
+      <w:r>
+        <w:rPr>
+          <w:rFonts w:ascii="Calibri" w:eastAsia="Times New Roman" w:hAnsi="Calibri" w:cs="Calibri"/>
+          <w:lang w:val="vi-VN"/>
+        </w:rPr>
+        <w:t>Monitoring</w:t>
+      </w:r>
+      <w:r>
+        <w:rPr>
+          <w:rFonts w:ascii="Calibri" w:eastAsia="Times New Roman" w:hAnsi="Calibri" w:cs="Calibri"/>
+        </w:rPr>
+        <w:t xml:space="preserve">: </w:t>
+      </w:r>
+      <w:r>
+        <w:rPr>
+          <w:rFonts w:ascii="Calibri" w:eastAsia="Times New Roman" w:hAnsi="Calibri" w:cs="Calibri"/>
+        </w:rPr>
+        <w:t>Zipkin</w:t>
+      </w:r>
+    </w:p>
+    <w:p>
+      <w:pPr>
+        <w:spacing w:before="100" w:beforeAutospacing="1" w:after="100" w:afterAutospacing="1" w:line="240" w:lineRule="auto"/>
+        <w:rPr>
+          <w:rFonts w:ascii="Calibri" w:eastAsia="Times New Roman" w:hAnsi="Calibri" w:cs="Calibri"/>
+          <w:lang w:val="vi-VN"/>
+        </w:rPr>
+      </w:pPr>
+      <w:r>
+        <w:rPr>
+          <w:rFonts w:ascii="Calibri" w:eastAsia="Times New Roman" w:hAnsi="Calibri" w:cs="Calibri"/>
+          <w:lang w:val="vi-VN"/>
+        </w:rPr>
+        <w:t>• Others: Kafka, API Gateway, Eureka</w:t>
+      </w:r>
     </w:p>
     <w:p>
       <w:pPr>
@@ -532,6 +351,7 @@
         <w:spacing w:after="0" w:line="240" w:lineRule="auto"/>
         <w:rPr>
           <w:rFonts w:ascii="Calibri" w:hAnsi="Calibri" w:cs="Calibri"/>
+          <w:lang w:val="vi-VN"/>
         </w:rPr>
       </w:pPr>
       <w:r>
@@ -568,7 +388,10 @@
       <w:pPr>
         <w:spacing w:after="0" w:line="240" w:lineRule="auto"/>
         <w:rPr>
-          <w:rFonts w:ascii="Calibri" w:hAnsi="Calibri" w:cs="Calibri"/>
+          <w:rFonts w:ascii="Times New Roman" w:hAnsi="Times New Roman" w:cs="Times New Roman"/>
+          <w:b/>
+          <w:sz w:val="28"/>
+          <w:lang w:val="vi-VN"/>
         </w:rPr>
       </w:pPr>
     </w:p>
@@ -581,19 +404,514 @@
         <w:rPr>
           <w:rFonts w:ascii="Arial" w:hAnsi="Arial" w:cs="Arial"/>
           <w:b/>
-          <w:caps/>
           <w:sz w:val="24"/>
           <w:lang w:val="vi-VN"/>
         </w:rPr>
       </w:pPr>
       <w:r>
+        <w:rPr>
+          <w:rFonts w:ascii="Arial" w:hAnsi="Arial" w:cs="Arial"/>
+          <w:b/>
+          <w:sz w:val="24"/>
+        </w:rPr>
+        <w:t>PROJECT</w:t>
+      </w:r>
+      <w:r>
+        <w:rPr>
+          <w:rFonts w:ascii="Arial" w:hAnsi="Arial" w:cs="Arial"/>
+          <w:b/>
+          <w:sz w:val="24"/>
+        </w:rPr>
+        <w:t xml:space="preserve"> EXPERIENCE</w:t>
+      </w:r>
+    </w:p>
+    <w:p>
+      <w:pPr>
+        <w:spacing w:before="100" w:beforeAutospacing="1" w:after="100" w:afterAutospacing="1" w:line="240" w:lineRule="auto"/>
+        <w:rPr>
+          <w:lang w:val="vi-VN"/>
+        </w:rPr>
+      </w:pPr>
+      <w:r>
+        <w:rPr>
+          <w:b/>
+          <w:bCs/>
+          <w:sz w:val="28"/>
+          <w:szCs w:val="28"/>
+        </w:rPr>
+        <w:t>E-Commerce Microservices System</w:t>
+      </w:r>
+      <w:r>
+        <w:rPr>
+          <w:rFonts w:ascii="Calibri" w:hAnsi="Calibri" w:cs="Calibri"/>
+        </w:rPr>
+        <w:br/>
+      </w:r>
+      <w:r>
+        <w:rPr>
+          <w:rStyle w:val="Strong"/>
+        </w:rPr>
+        <w:t>Feb 2025 – Present</w:t>
+      </w:r>
+      <w:r>
+        <w:t xml:space="preserve"> | </w:t>
+      </w:r>
+      <w:r>
+        <w:rPr>
+          <w:rStyle w:val="Emphasis"/>
+        </w:rPr>
+        <w:t>Backend Developer</w:t>
+      </w:r>
+      <w:r>
+        <w:rPr>
+          <w:rFonts w:ascii="Calibri" w:hAnsi="Calibri" w:cs="Calibri"/>
+        </w:rPr>
+        <w:br/>
+      </w:r>
+      <w:r>
+        <w:rPr>
+          <w:rStyle w:val="Strong"/>
+        </w:rPr>
+        <w:t>GitHub:</w:t>
+      </w:r>
+      <w:r>
+        <w:t xml:space="preserve"> </w:t>
+      </w:r>
+      <w:hyperlink r:id="rId8" w:tgtFrame="_new" w:history="1">
+        <w:r>
+          <w:rPr>
+            <w:rStyle w:val="Hyperlink"/>
+          </w:rPr>
+          <w:t>github.com/quandang08/E-Commerce-Java-Spr</w:t>
+        </w:r>
+        <w:r>
+          <w:rPr>
+            <w:rStyle w:val="Hyperlink"/>
+          </w:rPr>
+          <w:t>i</w:t>
+        </w:r>
+        <w:r>
+          <w:rPr>
+            <w:rStyle w:val="Hyperlink"/>
+          </w:rPr>
+          <w:t>ng</w:t>
+        </w:r>
+      </w:hyperlink>
+    </w:p>
+    <w:p>
+      <w:pPr>
+        <w:spacing w:before="100" w:beforeAutospacing="1" w:after="100" w:afterAutospacing="1" w:line="240" w:lineRule="auto"/>
+        <w:rPr>
+          <w:lang w:val="vi-VN"/>
+        </w:rPr>
+      </w:pPr>
+      <w:r>
+        <w:t>Developed a distributed e-commerce system with multiple microservices using Spring Boot and Kafka.</w:t>
+      </w:r>
+    </w:p>
+    <w:p>
+      <w:pPr>
+        <w:numPr>
+          <w:ilvl w:val="0"/>
+          <w:numId w:val="10"/>
+        </w:numPr>
+        <w:spacing w:before="100" w:beforeAutospacing="1" w:after="100" w:afterAutospacing="1" w:line="240" w:lineRule="auto"/>
+        <w:rPr>
+          <w:rFonts w:ascii="Calibri" w:hAnsi="Calibri" w:cs="Calibri"/>
+        </w:rPr>
+      </w:pPr>
+      <w:r>
+        <w:t>Designed and developed microservices for core business functions.</w:t>
+      </w:r>
+    </w:p>
+    <w:p>
+      <w:pPr>
+        <w:numPr>
+          <w:ilvl w:val="0"/>
+          <w:numId w:val="10"/>
+        </w:numPr>
+        <w:spacing w:before="100" w:beforeAutospacing="1" w:after="100" w:afterAutospacing="1" w:line="240" w:lineRule="auto"/>
+        <w:rPr>
+          <w:rFonts w:ascii="Calibri" w:hAnsi="Calibri" w:cs="Calibri"/>
+        </w:rPr>
+      </w:pPr>
+      <w:r>
+        <w:t>Implemented JWT-based security with Spring Security.</w:t>
+      </w:r>
+    </w:p>
+    <w:p>
+      <w:pPr>
+        <w:numPr>
+          <w:ilvl w:val="0"/>
+          <w:numId w:val="10"/>
+        </w:numPr>
+        <w:spacing w:before="100" w:beforeAutospacing="1" w:after="100" w:afterAutospacing="1" w:line="240" w:lineRule="auto"/>
+        <w:rPr>
+          <w:rFonts w:ascii="Calibri" w:hAnsi="Calibri" w:cs="Calibri"/>
+        </w:rPr>
+      </w:pPr>
+      <w:r>
+        <w:t>Integrated Kafka for real-time, asynchronous messaging.</w:t>
+      </w:r>
+    </w:p>
+    <w:p>
+      <w:pPr>
+        <w:numPr>
+          <w:ilvl w:val="0"/>
+          <w:numId w:val="10"/>
+        </w:numPr>
+        <w:spacing w:before="100" w:beforeAutospacing="1" w:after="100" w:afterAutospacing="1" w:line="240" w:lineRule="auto"/>
+        <w:rPr>
+          <w:rFonts w:ascii="Calibri" w:hAnsi="Calibri" w:cs="Calibri"/>
+        </w:rPr>
+      </w:pPr>
+      <w:r>
+        <w:t>Managed service discovery with Eureka and API Gateway for routing.</w:t>
+      </w:r>
+    </w:p>
+    <w:p>
+      <w:pPr>
+        <w:numPr>
+          <w:ilvl w:val="0"/>
+          <w:numId w:val="10"/>
+        </w:numPr>
+        <w:spacing w:before="100" w:beforeAutospacing="1" w:after="100" w:afterAutospacing="1" w:line="240" w:lineRule="auto"/>
+        <w:rPr>
+          <w:rFonts w:ascii="Calibri" w:hAnsi="Calibri" w:cs="Calibri"/>
+        </w:rPr>
+      </w:pPr>
+      <w:r>
+        <w:t>Used MongoDB for scalable data storage.</w:t>
+      </w:r>
+    </w:p>
+    <w:p>
+      <w:pPr>
+        <w:numPr>
+          <w:ilvl w:val="0"/>
+          <w:numId w:val="10"/>
+        </w:numPr>
+        <w:spacing w:before="100" w:beforeAutospacing="1" w:after="100" w:afterAutospacing="1" w:line="240" w:lineRule="auto"/>
+        <w:rPr>
+          <w:rStyle w:val="Strong"/>
+          <w:rFonts w:ascii="Calibri" w:hAnsi="Calibri" w:cs="Calibri"/>
+          <w:b w:val="0"/>
+          <w:bCs w:val="0"/>
+        </w:rPr>
+      </w:pPr>
+      <w:r>
+        <w:t>Deployed services using Docker for consistency and scalability.</w:t>
+      </w:r>
+    </w:p>
+    <w:p>
+      <w:pPr>
+        <w:spacing w:before="100" w:beforeAutospacing="1" w:after="100" w:afterAutospacing="1" w:line="240" w:lineRule="auto"/>
+        <w:rPr>
+          <w:lang w:val="vi-VN"/>
+        </w:rPr>
+      </w:pPr>
+      <w:r>
+        <w:rPr>
+          <w:rStyle w:val="Strong"/>
+          <w:sz w:val="28"/>
+          <w:szCs w:val="28"/>
+        </w:rPr>
+        <w:lastRenderedPageBreak/>
+        <w:t>Social Media System</w:t>
+      </w:r>
+      <w:r>
+        <w:br/>
+      </w:r>
+      <w:r>
+        <w:rPr>
+          <w:rStyle w:val="Strong"/>
+        </w:rPr>
+        <w:t>Dec 2024 – Mar 2025</w:t>
+      </w:r>
+      <w:r>
+        <w:t xml:space="preserve"> | </w:t>
+      </w:r>
+      <w:proofErr w:type="spellStart"/>
+      <w:r>
+        <w:rPr>
+          <w:rStyle w:val="Emphasis"/>
+        </w:rPr>
+        <w:t>Full</w:t>
+      </w:r>
+      <w:r>
+        <w:rPr>
+          <w:rStyle w:val="Emphasis"/>
+        </w:rPr>
+        <w:t>s</w:t>
+      </w:r>
+      <w:r>
+        <w:rPr>
+          <w:rStyle w:val="Emphasis"/>
+        </w:rPr>
+        <w:t>tack</w:t>
+      </w:r>
+      <w:proofErr w:type="spellEnd"/>
+      <w:r>
+        <w:rPr>
+          <w:rStyle w:val="Emphasis"/>
+        </w:rPr>
+        <w:t xml:space="preserve"> Developer</w:t>
+      </w:r>
+      <w:r>
+        <w:rPr>
+          <w:rStyle w:val="Emphasis"/>
+          <w:lang w:val="vi-VN"/>
+        </w:rPr>
+        <w:tab/>
+      </w:r>
+      <w:r>
+        <w:rPr>
+          <w:rStyle w:val="Emphasis"/>
+          <w:lang w:val="vi-VN"/>
+        </w:rPr>
+        <w:tab/>
+      </w:r>
+      <w:r>
+        <w:rPr>
+          <w:rStyle w:val="Emphasis"/>
+          <w:lang w:val="vi-VN"/>
+        </w:rPr>
+        <w:tab/>
+      </w:r>
+      <w:r>
+        <w:rPr>
+          <w:rStyle w:val="Emphasis"/>
+          <w:lang w:val="vi-VN"/>
+        </w:rPr>
+        <w:tab/>
+      </w:r>
+      <w:r>
+        <w:rPr>
+          <w:rStyle w:val="Emphasis"/>
+          <w:lang w:val="vi-VN"/>
+        </w:rPr>
+        <w:tab/>
+      </w:r>
+      <w:r>
+        <w:rPr>
+          <w:rStyle w:val="Emphasis"/>
+          <w:lang w:val="vi-VN"/>
+        </w:rPr>
+        <w:tab/>
+        <w:t xml:space="preserve">               </w:t>
+      </w:r>
+      <w:r>
+        <w:t xml:space="preserve">Frontend: </w:t>
+      </w:r>
+      <w:hyperlink r:id="rId9" w:tgtFrame="_new" w:history="1">
+        <w:r>
+          <w:rPr>
+            <w:rStyle w:val="Hyperlink"/>
+          </w:rPr>
+          <w:t>github.com/quandang08/social-media-front-end</w:t>
+        </w:r>
+      </w:hyperlink>
+      <w:r>
+        <w:br/>
+        <w:t xml:space="preserve">Backend: </w:t>
+      </w:r>
+      <w:hyperlink r:id="rId10" w:tgtFrame="_new" w:history="1">
+        <w:r>
+          <w:rPr>
+            <w:rStyle w:val="Hyperlink"/>
+          </w:rPr>
+          <w:t>github.com/quandang08/social-media-back-end</w:t>
+        </w:r>
+      </w:hyperlink>
+      <w:r>
+        <w:rPr>
+          <w:lang w:val="vi-VN"/>
+        </w:rPr>
+        <w:tab/>
+      </w:r>
+      <w:r>
+        <w:rPr>
+          <w:lang w:val="vi-VN"/>
+        </w:rPr>
+        <w:tab/>
+      </w:r>
+      <w:r>
+        <w:rPr>
+          <w:lang w:val="vi-VN"/>
+        </w:rPr>
+        <w:tab/>
+      </w:r>
+      <w:r>
+        <w:rPr>
+          <w:lang w:val="vi-VN"/>
+        </w:rPr>
+        <w:tab/>
+      </w:r>
+      <w:r>
+        <w:rPr>
+          <w:lang w:val="vi-VN"/>
+        </w:rPr>
+        <w:tab/>
+      </w:r>
+      <w:r>
+        <w:rPr>
+          <w:lang w:val="vi-VN"/>
+        </w:rPr>
+        <w:tab/>
+      </w:r>
+    </w:p>
+    <w:p>
+      <w:pPr>
+        <w:spacing w:before="100" w:beforeAutospacing="1" w:after="100" w:afterAutospacing="1" w:line="240" w:lineRule="auto"/>
+        <w:rPr>
+          <w:sz w:val="24"/>
+          <w:szCs w:val="24"/>
+          <w:lang w:val="vi-VN"/>
+        </w:rPr>
+      </w:pPr>
+      <w:r>
+        <w:t>A full-featured social platform with authentication, messaging, profile, and posts</w:t>
+      </w:r>
+      <w:r>
+        <w:t>.</w:t>
+      </w:r>
+    </w:p>
+    <w:p>
+      <w:pPr>
+        <w:numPr>
+          <w:ilvl w:val="0"/>
+          <w:numId w:val="10"/>
+        </w:numPr>
+        <w:spacing w:before="100" w:beforeAutospacing="1" w:after="100" w:afterAutospacing="1" w:line="240" w:lineRule="auto"/>
+      </w:pPr>
+      <w:r>
+        <w:t>Developed a fully-featured social media application with authentication, real-time messaging, profile management, and post interactions</w:t>
+      </w:r>
+      <w:r>
+        <w:rPr>
+          <w:lang w:val="vi-VN"/>
+        </w:rPr>
+        <w:t>.</w:t>
+      </w:r>
+    </w:p>
+    <w:p>
+      <w:pPr>
+        <w:numPr>
+          <w:ilvl w:val="0"/>
+          <w:numId w:val="10"/>
+        </w:numPr>
+        <w:spacing w:before="100" w:beforeAutospacing="1" w:after="100" w:afterAutospacing="1" w:line="240" w:lineRule="auto"/>
+      </w:pPr>
+      <w:r>
+        <w:t>Architected the system using a clean multi-layered design (controller, service, repository) ensuring modularity and scalabilit</w:t>
+      </w:r>
+      <w:r>
+        <w:t>y</w:t>
+      </w:r>
+      <w:r>
+        <w:rPr>
+          <w:lang w:val="vi-VN"/>
+        </w:rPr>
+        <w:t xml:space="preserve">. </w:t>
+      </w:r>
+    </w:p>
+    <w:p>
+      <w:pPr>
+        <w:numPr>
+          <w:ilvl w:val="0"/>
+          <w:numId w:val="10"/>
+        </w:numPr>
+        <w:spacing w:before="100" w:beforeAutospacing="1" w:after="100" w:afterAutospacing="1" w:line="240" w:lineRule="auto"/>
+      </w:pPr>
+      <w:r>
+        <w:t>Implemented secure user registration and login with JWT-based authentication and role-based access control using Spring Security.</w:t>
+      </w:r>
+    </w:p>
+    <w:p>
+      <w:pPr>
+        <w:numPr>
+          <w:ilvl w:val="0"/>
+          <w:numId w:val="10"/>
+        </w:numPr>
+        <w:spacing w:before="100" w:beforeAutospacing="1" w:after="100" w:afterAutospacing="1" w:line="240" w:lineRule="auto"/>
+      </w:pPr>
+      <w:r>
+        <w:t>Built robust RESTful APIs to support user search, post reactions (like, love, etc.), and follow/unfollow functionalities.</w:t>
+      </w:r>
+    </w:p>
+    <w:p>
+      <w:pPr>
+        <w:numPr>
+          <w:ilvl w:val="0"/>
+          <w:numId w:val="10"/>
+        </w:numPr>
+        <w:spacing w:before="100" w:beforeAutospacing="1" w:after="100" w:afterAutospacing="1" w:line="240" w:lineRule="auto"/>
+      </w:pPr>
+      <w:r>
+        <w:t>Integrated WebSocket for real-time chat between users and instant notifications when followed users publish new posts.</w:t>
+      </w:r>
+    </w:p>
+    <w:p>
+      <w:pPr>
+        <w:numPr>
+          <w:ilvl w:val="0"/>
+          <w:numId w:val="10"/>
+        </w:numPr>
+        <w:spacing w:before="100" w:beforeAutospacing="1" w:after="100" w:afterAutospacing="1" w:line="240" w:lineRule="auto"/>
+      </w:pPr>
+      <w:r>
+        <w:t>Enabled trending post display, personalized feeds, and dynamic user discovery features to enhance user engagement.</w:t>
+      </w:r>
+    </w:p>
+    <w:p>
+      <w:pPr>
+        <w:spacing w:after="0" w:line="240" w:lineRule="auto"/>
+        <w:rPr>
+          <w:rFonts w:ascii="Calibri" w:hAnsi="Calibri" w:cs="Calibri"/>
+          <w:lang w:val="vi-VN"/>
+        </w:rPr>
+      </w:pPr>
+    </w:p>
+    <w:p>
+      <w:pPr>
+        <w:pBdr>
+          <w:bottom w:val="single" w:sz="4" w:space="1" w:color="auto"/>
+        </w:pBdr>
+        <w:spacing w:after="0" w:line="240" w:lineRule="auto"/>
         <w:rPr>
           <w:rFonts w:ascii="Arial" w:hAnsi="Arial" w:cs="Arial"/>
           <w:b/>
           <w:caps/>
           <w:sz w:val="24"/>
-        </w:rPr>
-        <w:t>awards &amp; certifications</w:t>
+          <w:lang w:val="vi-VN"/>
+        </w:rPr>
+      </w:pPr>
+      <w:r>
+        <w:rPr>
+          <w:rFonts w:ascii="Arial" w:hAnsi="Arial" w:cs="Arial"/>
+          <w:b/>
+          <w:caps/>
+          <w:sz w:val="24"/>
+        </w:rPr>
+        <w:t>certifications</w:t>
+      </w:r>
+      <w:r>
+        <w:rPr>
+          <w:rFonts w:ascii="Arial" w:hAnsi="Arial" w:cs="Arial"/>
+          <w:b/>
+          <w:caps/>
+          <w:sz w:val="24"/>
+          <w:lang w:val="vi-VN"/>
+        </w:rPr>
+        <w:t xml:space="preserve"> &amp; </w:t>
+      </w:r>
+      <w:r>
+        <w:rPr>
+          <w:rFonts w:ascii="Arial" w:hAnsi="Arial" w:cs="Arial"/>
+          <w:b/>
+          <w:caps/>
+          <w:sz w:val="24"/>
+        </w:rPr>
+        <w:t>awards</w:t>
       </w:r>
     </w:p>
     <w:p>
@@ -690,7 +1008,7 @@
           <w:sz w:val="24"/>
           <w:lang w:val="vi-VN"/>
         </w:rPr>
-        <w:t>LANGUAGES</w:t>
+        <w:t>LANGUAGE</w:t>
       </w:r>
       <w:r>
         <w:rPr>
@@ -719,7 +1037,21 @@
           <w:rFonts w:ascii="Calibri" w:eastAsia="Times New Roman" w:hAnsi="Calibri" w:cs="Calibri"/>
           <w:lang w:val="en-JP"/>
         </w:rPr>
-        <w:t>Vietnamese – Native</w:t>
+        <w:t>Vietnamese</w:t>
+      </w:r>
+      <w:r>
+        <w:rPr>
+          <w:rFonts w:ascii="Calibri" w:eastAsia="Times New Roman" w:hAnsi="Calibri" w:cs="Calibri"/>
+          <w:lang w:val="vi-VN"/>
+        </w:rPr>
+        <w:t>:</w:t>
+      </w:r>
+      <w:r>
+        <w:rPr>
+          <w:rFonts w:ascii="Calibri" w:eastAsia="Times New Roman" w:hAnsi="Calibri" w:cs="Calibri"/>
+          <w:lang w:val="en-JP"/>
+        </w:rPr>
+        <w:t xml:space="preserve"> Native</w:t>
       </w:r>
     </w:p>
     <w:p>
@@ -739,953 +1071,22 @@
           <w:rFonts w:ascii="Calibri" w:eastAsia="Times New Roman" w:hAnsi="Calibri" w:cs="Calibri"/>
           <w:lang w:val="vi-VN"/>
         </w:rPr>
-        <w:t xml:space="preserve">English </w:t>
+        <w:t>English</w:t>
+      </w:r>
+      <w:r>
+        <w:rPr>
+          <w:rFonts w:ascii="Calibri" w:eastAsia="Times New Roman" w:hAnsi="Calibri" w:cs="Calibri"/>
+          <w:lang w:val="vi-VN"/>
+        </w:rPr>
+        <w:t xml:space="preserve">: </w:t>
       </w:r>
       <w:r>
         <w:rPr>
           <w:rFonts w:ascii="Calibri" w:eastAsia="Times New Roman" w:hAnsi="Calibri" w:cs="Calibri"/>
           <w:lang w:val="en-JP"/>
         </w:rPr>
-        <w:t>– Intermediate</w:t>
-      </w:r>
-    </w:p>
-    <w:p>
-      <w:pPr>
-        <w:spacing w:after="0" w:line="240" w:lineRule="auto"/>
-        <w:rPr>
-          <w:rFonts w:ascii="Times New Roman" w:hAnsi="Times New Roman" w:cs="Times New Roman"/>
-          <w:lang w:val="vi-VN"/>
-        </w:rPr>
-      </w:pPr>
-    </w:p>
-    <w:p>
-      <w:pPr>
-        <w:pBdr>
-          <w:bottom w:val="single" w:sz="4" w:space="1" w:color="auto"/>
-        </w:pBdr>
-        <w:spacing w:after="0" w:line="240" w:lineRule="auto"/>
-        <w:rPr>
-          <w:rStyle w:val="Strong"/>
-          <w:rFonts w:ascii="Arial" w:hAnsi="Arial" w:cs="Arial"/>
-          <w:bCs w:val="0"/>
-          <w:sz w:val="24"/>
-        </w:rPr>
-      </w:pPr>
-      <w:r>
-        <w:rPr>
-          <w:rFonts w:ascii="Arial" w:hAnsi="Arial" w:cs="Arial"/>
-          <w:b/>
-          <w:sz w:val="24"/>
-        </w:rPr>
-        <w:t>TECHNICAL SKILLS</w:t>
-      </w:r>
-    </w:p>
-    <w:p>
-      <w:pPr>
-        <w:spacing w:before="100" w:beforeAutospacing="1" w:after="100" w:afterAutospacing="1" w:line="240" w:lineRule="auto"/>
-        <w:rPr>
-          <w:rFonts w:ascii="Times New Roman" w:eastAsia="Times New Roman" w:hAnsi="Times New Roman" w:cs="Times New Roman"/>
-          <w:sz w:val="20"/>
-          <w:szCs w:val="20"/>
-        </w:rPr>
-      </w:pPr>
-      <w:r>
-        <w:rPr>
-          <w:rFonts w:ascii="Times New Roman" w:eastAsia="Times New Roman" w:hAnsi="Symbol" w:cs="Times New Roman"/>
-          <w:sz w:val="20"/>
-          <w:szCs w:val="20"/>
-          <w:lang w:val="en-JP"/>
-        </w:rPr>
-        <w:t></w:t>
-      </w:r>
-      <w:r>
-        <w:rPr>
-          <w:rFonts w:ascii="Times New Roman" w:eastAsia="Times New Roman" w:hAnsi="Times New Roman" w:cs="Times New Roman"/>
-          <w:sz w:val="20"/>
-          <w:szCs w:val="20"/>
-          <w:lang w:val="en-JP"/>
-        </w:rPr>
-        <w:t xml:space="preserve">  </w:t>
-      </w:r>
-      <w:r>
-        <w:rPr>
-          <w:rFonts w:ascii="Calibri" w:eastAsia="Times New Roman" w:hAnsi="Calibri" w:cs="Calibri"/>
-          <w:b/>
-          <w:bCs/>
-          <w:lang w:val="en-JP"/>
-        </w:rPr>
-        <w:t>Programming Languages</w:t>
-      </w:r>
-      <w:r>
-        <w:rPr>
-          <w:rFonts w:ascii="Calibri" w:eastAsia="Times New Roman" w:hAnsi="Calibri" w:cs="Calibri"/>
-          <w:lang w:val="en-JP"/>
-        </w:rPr>
-        <w:t>: Java</w:t>
-      </w:r>
-      <w:r>
-        <w:rPr>
-          <w:rFonts w:ascii="Calibri" w:eastAsia="Times New Roman" w:hAnsi="Calibri" w:cs="Calibri"/>
-          <w:lang w:val="vi-VN"/>
-        </w:rPr>
-        <w:t xml:space="preserve">, </w:t>
-      </w:r>
-      <w:r>
-        <w:rPr>
-          <w:rFonts w:ascii="Calibri" w:eastAsia="Times New Roman" w:hAnsi="Calibri" w:cs="Calibri"/>
-          <w:lang w:val="en-JP"/>
-        </w:rPr>
-        <w:t>PHP</w:t>
-      </w:r>
-      <w:r>
-        <w:rPr>
-          <w:rFonts w:ascii="Calibri" w:eastAsia="Times New Roman" w:hAnsi="Calibri" w:cs="Calibri"/>
-          <w:lang w:val="en-JP"/>
-        </w:rPr>
-        <w:t>, C#, SQL</w:t>
-      </w:r>
-    </w:p>
-    <w:p>
-      <w:pPr>
-        <w:spacing w:before="100" w:beforeAutospacing="1" w:after="100" w:afterAutospacing="1" w:line="240" w:lineRule="auto"/>
-        <w:rPr>
-          <w:rFonts w:ascii="Times New Roman" w:eastAsia="Times New Roman" w:hAnsi="Times New Roman" w:cs="Times New Roman"/>
-          <w:sz w:val="20"/>
-          <w:szCs w:val="20"/>
-          <w:lang w:val="vi-VN"/>
-        </w:rPr>
-      </w:pPr>
-      <w:r>
-        <w:rPr>
-          <w:rFonts w:ascii="Times New Roman" w:eastAsia="Times New Roman" w:hAnsi="Symbol" w:cs="Times New Roman"/>
-          <w:sz w:val="20"/>
-          <w:szCs w:val="20"/>
-          <w:lang w:val="en-JP"/>
-        </w:rPr>
-        <w:t></w:t>
-      </w:r>
-      <w:r>
-        <w:rPr>
-          <w:rFonts w:ascii="Times New Roman" w:eastAsia="Times New Roman" w:hAnsi="Times New Roman" w:cs="Times New Roman"/>
-          <w:sz w:val="20"/>
-          <w:szCs w:val="20"/>
-          <w:lang w:val="en-JP"/>
-        </w:rPr>
-        <w:t xml:space="preserve">  </w:t>
-      </w:r>
-      <w:r>
-        <w:rPr>
-          <w:rFonts w:ascii="Calibri" w:eastAsia="Times New Roman" w:hAnsi="Calibri" w:cs="Calibri"/>
-          <w:b/>
-          <w:bCs/>
-          <w:lang w:val="en-JP"/>
-        </w:rPr>
-        <w:t>Database</w:t>
-      </w:r>
-      <w:r>
-        <w:rPr>
-          <w:rFonts w:ascii="Calibri" w:eastAsia="Times New Roman" w:hAnsi="Calibri" w:cs="Calibri"/>
-          <w:b/>
-          <w:bCs/>
-          <w:lang w:val="en-JP"/>
-        </w:rPr>
-        <w:t xml:space="preserve"> Management System</w:t>
-      </w:r>
-      <w:r>
-        <w:rPr>
-          <w:rFonts w:ascii="Calibri" w:eastAsia="Times New Roman" w:hAnsi="Calibri" w:cs="Calibri"/>
-          <w:lang w:val="en-JP"/>
-        </w:rPr>
-        <w:t>: MySQL, MongoDB</w:t>
-      </w:r>
-    </w:p>
-    <w:p>
-      <w:pPr>
-        <w:spacing w:before="100" w:beforeAutospacing="1" w:after="100" w:afterAutospacing="1" w:line="240" w:lineRule="auto"/>
-        <w:rPr>
-          <w:rFonts w:ascii="Times New Roman" w:eastAsia="Times New Roman" w:hAnsi="Times New Roman" w:cs="Times New Roman"/>
-          <w:sz w:val="20"/>
-          <w:szCs w:val="20"/>
-          <w:lang w:val="vi-VN"/>
-        </w:rPr>
-      </w:pPr>
-      <w:r>
-        <w:rPr>
-          <w:rFonts w:ascii="Times New Roman" w:eastAsia="Times New Roman" w:hAnsi="Symbol" w:cs="Times New Roman"/>
-          <w:sz w:val="20"/>
-          <w:szCs w:val="20"/>
-          <w:lang w:val="en-JP"/>
-        </w:rPr>
-        <w:t></w:t>
-      </w:r>
-      <w:r>
-        <w:rPr>
-          <w:rFonts w:ascii="Times New Roman" w:eastAsia="Times New Roman" w:hAnsi="Times New Roman" w:cs="Times New Roman"/>
-          <w:sz w:val="20"/>
-          <w:szCs w:val="20"/>
-          <w:lang w:val="en-JP"/>
-        </w:rPr>
-        <w:t xml:space="preserve">  </w:t>
-      </w:r>
-      <w:r>
-        <w:rPr>
-          <w:rFonts w:ascii="Calibri" w:eastAsia="Times New Roman" w:hAnsi="Calibri" w:cs="Calibri"/>
-          <w:b/>
-          <w:bCs/>
-          <w:lang w:val="en-JP"/>
-        </w:rPr>
-        <w:t>Soft Skills</w:t>
-      </w:r>
-      <w:r>
-        <w:rPr>
-          <w:rFonts w:ascii="Calibri" w:eastAsia="Times New Roman" w:hAnsi="Calibri" w:cs="Calibri"/>
-          <w:lang w:val="en-JP"/>
-        </w:rPr>
-        <w:t xml:space="preserve">: </w:t>
-      </w:r>
-      <w:r>
-        <w:rPr>
-          <w:rFonts w:ascii="Calibri" w:hAnsi="Calibri" w:cs="Calibri"/>
-        </w:rPr>
-        <w:t>Time management, problem solving, adaptability</w:t>
-      </w:r>
-    </w:p>
-    <w:p>
-      <w:pPr>
-        <w:spacing w:after="0" w:line="240" w:lineRule="auto"/>
-        <w:rPr>
-          <w:rFonts w:ascii="Times New Roman" w:hAnsi="Times New Roman" w:cs="Times New Roman"/>
-          <w:b/>
-          <w:sz w:val="28"/>
-          <w:lang w:val="vi-VN"/>
-        </w:rPr>
-      </w:pPr>
-    </w:p>
-    <w:p>
-      <w:pPr>
-        <w:pBdr>
-          <w:bottom w:val="single" w:sz="4" w:space="1" w:color="auto"/>
-        </w:pBdr>
-        <w:spacing w:after="0" w:line="240" w:lineRule="auto"/>
-        <w:rPr>
-          <w:rFonts w:ascii="Arial" w:hAnsi="Arial" w:cs="Arial"/>
-          <w:b/>
-          <w:sz w:val="24"/>
-        </w:rPr>
-      </w:pPr>
-      <w:r>
-        <w:rPr>
-          <w:rFonts w:ascii="Arial" w:hAnsi="Arial" w:cs="Arial"/>
-          <w:b/>
-          <w:sz w:val="24"/>
-        </w:rPr>
-        <w:lastRenderedPageBreak/>
-        <w:t>PROFESSIONAL EXPERIENCE</w:t>
-      </w:r>
-    </w:p>
-    <w:p>
-      <w:pPr>
-        <w:spacing w:before="100" w:beforeAutospacing="1" w:after="100" w:afterAutospacing="1" w:line="240" w:lineRule="auto"/>
-        <w:rPr>
-          <w:rStyle w:val="Emphasis"/>
-          <w:rFonts w:ascii="Calibri" w:hAnsi="Calibri" w:cs="Calibri"/>
-          <w:lang w:val="vi-VN"/>
-        </w:rPr>
-      </w:pPr>
-      <w:r>
-        <w:rPr>
-          <w:rStyle w:val="Strong"/>
-          <w:sz w:val="28"/>
-          <w:szCs w:val="28"/>
-        </w:rPr>
-        <w:t xml:space="preserve">Project: </w:t>
-      </w:r>
-      <w:r>
-        <w:rPr>
-          <w:rStyle w:val="Strong"/>
-          <w:rFonts w:ascii="Calibri" w:hAnsi="Calibri" w:cs="Calibri"/>
-          <w:sz w:val="28"/>
-          <w:szCs w:val="28"/>
-        </w:rPr>
-        <w:t>E</w:t>
-      </w:r>
-      <w:r>
-        <w:rPr>
-          <w:rStyle w:val="Strong"/>
-          <w:rFonts w:ascii="Calibri" w:hAnsi="Calibri" w:cs="Calibri"/>
-          <w:sz w:val="28"/>
-          <w:szCs w:val="28"/>
-          <w:lang w:val="vi-VN"/>
-        </w:rPr>
-        <w:t xml:space="preserve">-commerce </w:t>
-      </w:r>
-      <w:r>
-        <w:rPr>
-          <w:rStyle w:val="Strong"/>
-          <w:rFonts w:ascii="Calibri" w:hAnsi="Calibri" w:cs="Calibri"/>
-          <w:sz w:val="28"/>
-          <w:szCs w:val="28"/>
-        </w:rPr>
-        <w:t>System</w:t>
-      </w:r>
-      <w:r>
-        <w:rPr>
-          <w:rFonts w:ascii="Calibri" w:hAnsi="Calibri" w:cs="Calibri"/>
-        </w:rPr>
-        <w:br/>
-      </w:r>
-      <w:r>
-        <w:rPr>
-          <w:rStyle w:val="Emphasis"/>
-          <w:rFonts w:ascii="Calibri" w:hAnsi="Calibri" w:cs="Calibri"/>
-        </w:rPr>
-        <w:t>Duration: Feb 2025</w:t>
-      </w:r>
-      <w:r>
-        <w:rPr>
-          <w:rStyle w:val="Emphasis"/>
-          <w:rFonts w:ascii="Calibri" w:hAnsi="Calibri" w:cs="Calibri"/>
-          <w:lang w:val="vi-VN"/>
-        </w:rPr>
-        <w:t>/4</w:t>
-      </w:r>
-      <w:r>
-        <w:rPr>
-          <w:rStyle w:val="Emphasis"/>
-          <w:rFonts w:ascii="Calibri" w:hAnsi="Calibri" w:cs="Calibri"/>
-          <w:lang w:val="vi-VN"/>
-        </w:rPr>
-        <w:t xml:space="preserve"> </w:t>
-      </w:r>
-      <w:r>
-        <w:rPr>
-          <w:rStyle w:val="Emphasis"/>
-        </w:rPr>
-        <w:t xml:space="preserve">– </w:t>
-      </w:r>
-      <w:r>
-        <w:rPr>
-          <w:rStyle w:val="Emphasis"/>
-          <w:lang w:val="vi-VN"/>
-        </w:rPr>
-        <w:t>Present</w:t>
-      </w:r>
-      <w:r>
-        <w:rPr>
-          <w:rStyle w:val="Emphasis"/>
-          <w:rFonts w:ascii="Calibri" w:hAnsi="Calibri" w:cs="Calibri"/>
-          <w:lang w:val="vi-VN"/>
-        </w:rPr>
-        <w:t xml:space="preserve"> </w:t>
-      </w:r>
-    </w:p>
-    <w:p>
-      <w:pPr>
-        <w:spacing w:before="100" w:beforeAutospacing="1" w:after="100" w:afterAutospacing="1" w:line="240" w:lineRule="auto"/>
-        <w:rPr>
-          <w:sz w:val="20"/>
-          <w:szCs w:val="20"/>
-          <w:lang w:val="vi-VN"/>
-        </w:rPr>
-      </w:pPr>
-      <w:r>
-        <w:rPr>
-          <w:sz w:val="20"/>
-          <w:szCs w:val="20"/>
-        </w:rPr>
-        <w:t>A distributed microservices-based e-commerce platform using Spring Boot and Spring Cloud. It includes services for customer, product, order, and payment management, integrated through an API Gateway. Asynchronous communication is handled via Kafka, with real-time tracing using Zipkin.</w:t>
-      </w:r>
-      <w:r>
-        <w:rPr>
-          <w:rFonts w:ascii="Calibri" w:hAnsi="Calibri" w:cs="Calibri"/>
-        </w:rPr>
-        <w:br/>
-      </w:r>
-      <w:r>
-        <w:rPr>
-          <w:rStyle w:val="Strong"/>
-        </w:rPr>
-        <w:t>GitHub:</w:t>
-      </w:r>
-      <w:r>
-        <w:t xml:space="preserve"> </w:t>
-      </w:r>
-      <w:hyperlink r:id="rId8" w:tgtFrame="_new" w:history="1">
-        <w:r>
-          <w:rPr>
-            <w:rStyle w:val="Hyperlink"/>
-          </w:rPr>
-          <w:t>github.com/quandang08/E-</w:t>
-        </w:r>
-        <w:proofErr w:type="spellStart"/>
-        <w:r>
-          <w:rPr>
-            <w:rStyle w:val="Hyperlink"/>
-          </w:rPr>
-          <w:t>C</w:t>
-        </w:r>
-        <w:r>
-          <w:rPr>
-            <w:rStyle w:val="Hyperlink"/>
-          </w:rPr>
-          <w:t>ommerence</w:t>
-        </w:r>
-        <w:proofErr w:type="spellEnd"/>
-        <w:r>
-          <w:rPr>
-            <w:rStyle w:val="Hyperlink"/>
-          </w:rPr>
-          <w:t>-Java-Spring</w:t>
-        </w:r>
-      </w:hyperlink>
-    </w:p>
-    <w:p>
-      <w:pPr>
-        <w:pStyle w:val="INET-Body"/>
-        <w:rPr>
-          <w:rFonts w:ascii="Calibri" w:hAnsi="Calibri" w:cs="Calibri"/>
-          <w:b/>
-          <w:iCs/>
-          <w:sz w:val="24"/>
-          <w:szCs w:val="24"/>
-        </w:rPr>
-      </w:pPr>
-      <w:r>
-        <w:rPr>
-          <w:rFonts w:ascii="Calibri" w:hAnsi="Calibri" w:cs="Calibri"/>
-          <w:b/>
-          <w:i/>
-          <w:iCs/>
-          <w:sz w:val="24"/>
-          <w:szCs w:val="24"/>
-        </w:rPr>
-        <w:t>Roles</w:t>
-      </w:r>
-      <w:r>
-        <w:rPr>
-          <w:rFonts w:ascii="Calibri" w:hAnsi="Calibri" w:cs="Calibri"/>
-          <w:i/>
-          <w:iCs/>
-          <w:sz w:val="24"/>
-          <w:szCs w:val="24"/>
-        </w:rPr>
-        <w:t xml:space="preserve">: </w:t>
-      </w:r>
-      <w:r>
-        <w:rPr>
-          <w:rFonts w:ascii="Calibri" w:hAnsi="Calibri" w:cs="Calibri"/>
-          <w:b/>
-          <w:bCs w:val="0"/>
-          <w:sz w:val="24"/>
-          <w:szCs w:val="24"/>
-        </w:rPr>
-        <w:t>Backend</w:t>
-      </w:r>
-      <w:r>
-        <w:rPr>
-          <w:rFonts w:ascii="Calibri" w:hAnsi="Calibri" w:cs="Calibri"/>
-          <w:b/>
-          <w:iCs/>
-          <w:sz w:val="24"/>
-          <w:szCs w:val="24"/>
-        </w:rPr>
-        <w:t xml:space="preserve"> Developer</w:t>
-      </w:r>
-    </w:p>
-    <w:p>
-      <w:pPr>
-        <w:numPr>
-          <w:ilvl w:val="0"/>
-          <w:numId w:val="10"/>
-        </w:numPr>
-        <w:spacing w:before="100" w:beforeAutospacing="1" w:after="100" w:afterAutospacing="1" w:line="240" w:lineRule="auto"/>
-        <w:rPr>
-          <w:rFonts w:ascii="Calibri" w:hAnsi="Calibri" w:cs="Calibri"/>
-        </w:rPr>
-      </w:pPr>
-      <w:r>
-        <w:t>Designed and developed microservices for core business functions.</w:t>
-      </w:r>
-    </w:p>
-    <w:p>
-      <w:pPr>
-        <w:numPr>
-          <w:ilvl w:val="0"/>
-          <w:numId w:val="10"/>
-        </w:numPr>
-        <w:spacing w:before="100" w:beforeAutospacing="1" w:after="100" w:afterAutospacing="1" w:line="240" w:lineRule="auto"/>
-        <w:rPr>
-          <w:rFonts w:ascii="Calibri" w:hAnsi="Calibri" w:cs="Calibri"/>
-        </w:rPr>
-      </w:pPr>
-      <w:r>
-        <w:t xml:space="preserve">Implemented JWT-based security with Spring </w:t>
-      </w:r>
-      <w:proofErr w:type="spellStart"/>
-      <w:r>
-        <w:t>Security.</w:t>
-      </w:r>
-    </w:p>
-    <w:p>
-      <w:pPr>
-        <w:numPr>
-          <w:ilvl w:val="0"/>
-          <w:numId w:val="10"/>
-        </w:numPr>
-        <w:spacing w:before="100" w:beforeAutospacing="1" w:after="100" w:afterAutospacing="1" w:line="240" w:lineRule="auto"/>
-        <w:rPr>
-          <w:rFonts w:ascii="Calibri" w:hAnsi="Calibri" w:cs="Calibri"/>
-        </w:rPr>
-      </w:pPr>
-      <w:proofErr w:type="spellEnd"/>
-      <w:r>
-        <w:t>Integrated Kafka for real-time, asynchronous messaging.</w:t>
-      </w:r>
-    </w:p>
-    <w:p>
-      <w:pPr>
-        <w:numPr>
-          <w:ilvl w:val="0"/>
-          <w:numId w:val="10"/>
-        </w:numPr>
-        <w:spacing w:before="100" w:beforeAutospacing="1" w:after="100" w:afterAutospacing="1" w:line="240" w:lineRule="auto"/>
-        <w:rPr>
-          <w:rFonts w:ascii="Calibri" w:hAnsi="Calibri" w:cs="Calibri"/>
-        </w:rPr>
-      </w:pPr>
-      <w:r>
-        <w:t>Managed service discovery with Eureka and API Gateway for routing.</w:t>
-      </w:r>
-    </w:p>
-    <w:p>
-      <w:pPr>
-        <w:numPr>
-          <w:ilvl w:val="0"/>
-          <w:numId w:val="10"/>
-        </w:numPr>
-        <w:spacing w:before="100" w:beforeAutospacing="1" w:after="100" w:afterAutospacing="1" w:line="240" w:lineRule="auto"/>
-        <w:rPr>
-          <w:rFonts w:ascii="Calibri" w:hAnsi="Calibri" w:cs="Calibri"/>
-        </w:rPr>
-      </w:pPr>
-      <w:r>
-        <w:t>Used MongoDB for scalable data storage.</w:t>
-      </w:r>
-    </w:p>
-    <w:p>
-      <w:pPr>
-        <w:numPr>
-          <w:ilvl w:val="0"/>
-          <w:numId w:val="10"/>
-        </w:numPr>
-        <w:spacing w:before="100" w:beforeAutospacing="1" w:after="100" w:afterAutospacing="1" w:line="240" w:lineRule="auto"/>
-        <w:rPr>
-          <w:rStyle w:val="Strong"/>
-          <w:rFonts w:ascii="Calibri" w:hAnsi="Calibri" w:cs="Calibri"/>
-          <w:b w:val="0"/>
-          <w:bCs w:val="0"/>
-        </w:rPr>
-      </w:pPr>
-      <w:r>
-        <w:t>Deployed services using Docker for consistency and scalability.</w:t>
-      </w:r>
-    </w:p>
-    <w:p>
-      <w:pPr>
-        <w:spacing w:before="100" w:beforeAutospacing="1" w:after="100" w:afterAutospacing="1" w:line="240" w:lineRule="auto"/>
-        <w:rPr>
-          <w:sz w:val="24"/>
-          <w:szCs w:val="24"/>
-          <w:lang w:val="vi-VN"/>
-        </w:rPr>
-      </w:pPr>
-      <w:r>
-        <w:rPr>
-          <w:rStyle w:val="Strong"/>
-          <w:sz w:val="28"/>
-          <w:szCs w:val="28"/>
-        </w:rPr>
-        <w:t xml:space="preserve">Project: </w:t>
-      </w:r>
-      <w:r>
-        <w:rPr>
-          <w:rStyle w:val="Strong"/>
-          <w:sz w:val="28"/>
-          <w:szCs w:val="28"/>
-        </w:rPr>
-        <w:t>Social Media System</w:t>
-      </w:r>
-      <w:r>
-        <w:br/>
-      </w:r>
-      <w:r>
-        <w:rPr>
-          <w:rStyle w:val="Emphasis"/>
-        </w:rPr>
-        <w:t>Duration: Dec 2024</w:t>
-      </w:r>
-      <w:r>
-        <w:rPr>
-          <w:rStyle w:val="Emphasis"/>
-          <w:lang w:val="vi-VN"/>
-        </w:rPr>
-        <w:t>/12</w:t>
-      </w:r>
-      <w:r>
-        <w:rPr>
-          <w:rStyle w:val="Emphasis"/>
-        </w:rPr>
-        <w:t xml:space="preserve"> – Feb 2025</w:t>
-      </w:r>
-      <w:r>
-        <w:rPr>
-          <w:rStyle w:val="Emphasis"/>
-          <w:lang w:val="vi-VN"/>
-        </w:rPr>
-        <w:t>/3</w:t>
-      </w:r>
-    </w:p>
-    <w:p>
-      <w:pPr>
-        <w:spacing w:before="100" w:beforeAutospacing="1" w:after="100" w:afterAutospacing="1" w:line="240" w:lineRule="auto"/>
-        <w:rPr>
-          <w:lang w:val="vi-VN"/>
-        </w:rPr>
-      </w:pPr>
-      <w:r>
-        <w:t>Empower connections and foster community with a full-featured social media platform. From real-time chat to personalized profiles, this system enables seamless interactions while ensuring security and scalability.</w:t>
-      </w:r>
-      <w:r>
-        <w:rPr>
-          <w:lang w:val="vi-VN"/>
-        </w:rPr>
-        <w:tab/>
-      </w:r>
-      <w:r>
-        <w:rPr>
-          <w:lang w:val="vi-VN"/>
-        </w:rPr>
-        <w:tab/>
-      </w:r>
-      <w:r>
-        <w:rPr>
-          <w:lang w:val="vi-VN"/>
-        </w:rPr>
-        <w:tab/>
-      </w:r>
-      <w:r>
-        <w:rPr>
-          <w:lang w:val="vi-VN"/>
-        </w:rPr>
-        <w:tab/>
-      </w:r>
-      <w:r>
-        <w:rPr>
-          <w:lang w:val="vi-VN"/>
-        </w:rPr>
-        <w:tab/>
-      </w:r>
-      <w:r>
-        <w:rPr>
-          <w:lang w:val="vi-VN"/>
-        </w:rPr>
-        <w:tab/>
-      </w:r>
-      <w:r>
-        <w:rPr>
-          <w:lang w:val="vi-VN"/>
-        </w:rPr>
-        <w:tab/>
-      </w:r>
-      <w:r>
-        <w:rPr>
-          <w:lang w:val="vi-VN"/>
-        </w:rPr>
-        <w:tab/>
-      </w:r>
-      <w:r>
-        <w:rPr>
-          <w:lang w:val="vi-VN"/>
-        </w:rPr>
-        <w:tab/>
-      </w:r>
-      <w:r>
-        <w:rPr>
-          <w:lang w:val="vi-VN"/>
-        </w:rPr>
-        <w:tab/>
-      </w:r>
-      <w:r>
-        <w:rPr>
-          <w:lang w:val="vi-VN"/>
-        </w:rPr>
-        <w:tab/>
-        <w:t xml:space="preserve"> </w:t>
-      </w:r>
-    </w:p>
-    <w:p>
-      <w:pPr>
-        <w:pStyle w:val="INET-Body"/>
-        <w:rPr>
-          <w:sz w:val="20"/>
-          <w:szCs w:val="20"/>
-          <w:lang w:val="vi-VN"/>
-        </w:rPr>
-      </w:pPr>
-      <w:r>
-        <w:rPr>
-          <w:rStyle w:val="Strong"/>
-          <w:sz w:val="20"/>
-          <w:szCs w:val="20"/>
-        </w:rPr>
-        <w:t>GitHub:</w:t>
-      </w:r>
-      <w:r>
-        <w:rPr>
-          <w:sz w:val="20"/>
-          <w:szCs w:val="20"/>
-        </w:rPr>
-        <w:br/>
-        <w:t xml:space="preserve">Frontend: </w:t>
-      </w:r>
-      <w:hyperlink r:id="rId9" w:tgtFrame="_new" w:history="1">
-        <w:r>
-          <w:rPr>
-            <w:rStyle w:val="Hyperlink"/>
-            <w:sz w:val="20"/>
-            <w:szCs w:val="20"/>
-          </w:rPr>
-          <w:t>github.com/quandang08/social-media-front-e</w:t>
-        </w:r>
-        <w:r>
-          <w:rPr>
-            <w:rStyle w:val="Hyperlink"/>
-            <w:sz w:val="20"/>
-            <w:szCs w:val="20"/>
-          </w:rPr>
-          <w:t>n</w:t>
-        </w:r>
-        <w:r>
-          <w:rPr>
-            <w:rStyle w:val="Hyperlink"/>
-            <w:sz w:val="20"/>
-            <w:szCs w:val="20"/>
-          </w:rPr>
-          <w:t>d</w:t>
-        </w:r>
-      </w:hyperlink>
-      <w:r>
-        <w:rPr>
-          <w:sz w:val="20"/>
-          <w:szCs w:val="20"/>
-        </w:rPr>
-        <w:br/>
-        <w:t xml:space="preserve">Backend: </w:t>
-      </w:r>
-      <w:hyperlink r:id="rId10" w:tgtFrame="_new" w:history="1">
-        <w:r>
-          <w:rPr>
-            <w:rStyle w:val="Hyperlink"/>
-            <w:sz w:val="20"/>
-            <w:szCs w:val="20"/>
-          </w:rPr>
-          <w:t>github.com/quandang08/social-media-</w:t>
-        </w:r>
-        <w:r>
-          <w:rPr>
-            <w:rStyle w:val="Hyperlink"/>
-            <w:sz w:val="20"/>
-            <w:szCs w:val="20"/>
-          </w:rPr>
-          <w:t>b</w:t>
-        </w:r>
-        <w:r>
-          <w:rPr>
-            <w:rStyle w:val="Hyperlink"/>
-            <w:sz w:val="20"/>
-            <w:szCs w:val="20"/>
-          </w:rPr>
-          <w:t>ack-</w:t>
-        </w:r>
-        <w:proofErr w:type="spellStart"/>
-        <w:r>
-          <w:rPr>
-            <w:rStyle w:val="Hyperlink"/>
-            <w:sz w:val="20"/>
-            <w:szCs w:val="20"/>
-          </w:rPr>
-          <w:t>end</w:t>
-        </w:r>
-      </w:hyperlink>
-      <w:proofErr w:type="spellEnd"/>
-    </w:p>
-    <w:p>
-      <w:pPr>
-        <w:pStyle w:val="INET-Body"/>
-        <w:rPr>
-          <w:rFonts w:ascii="Calibri" w:hAnsi="Calibri" w:cs="Calibri"/>
-          <w:b/>
-          <w:iCs/>
-          <w:sz w:val="24"/>
-          <w:szCs w:val="24"/>
-        </w:rPr>
-      </w:pPr>
-      <w:r>
-        <w:rPr>
-          <w:rFonts w:ascii="Calibri" w:hAnsi="Calibri" w:cs="Calibri"/>
-          <w:b/>
-          <w:i/>
-          <w:iCs/>
-          <w:sz w:val="24"/>
-          <w:szCs w:val="24"/>
-        </w:rPr>
-        <w:t>Roles</w:t>
-      </w:r>
-      <w:r>
-        <w:rPr>
-          <w:rFonts w:ascii="Calibri" w:hAnsi="Calibri" w:cs="Calibri"/>
-          <w:i/>
-          <w:iCs/>
-          <w:sz w:val="24"/>
-          <w:szCs w:val="24"/>
-        </w:rPr>
-        <w:t xml:space="preserve">: </w:t>
-      </w:r>
-      <w:proofErr w:type="spellStart"/>
-      <w:r>
-        <w:rPr>
-          <w:rFonts w:ascii="Calibri" w:hAnsi="Calibri" w:cs="Calibri"/>
-          <w:b/>
-          <w:iCs/>
-          <w:sz w:val="24"/>
-          <w:szCs w:val="24"/>
-        </w:rPr>
-        <w:t>Fullstack</w:t>
-      </w:r>
-      <w:proofErr w:type="spellEnd"/>
-      <w:r>
-        <w:rPr>
-          <w:rFonts w:ascii="Calibri" w:hAnsi="Calibri" w:cs="Calibri"/>
-          <w:b/>
-          <w:iCs/>
-          <w:sz w:val="24"/>
-          <w:szCs w:val="24"/>
-        </w:rPr>
-        <w:t xml:space="preserve"> Developer</w:t>
-      </w:r>
-    </w:p>
-    <w:p>
-      <w:pPr>
-        <w:numPr>
-          <w:ilvl w:val="0"/>
-          <w:numId w:val="10"/>
-        </w:numPr>
-        <w:spacing w:before="100" w:beforeAutospacing="1" w:after="100" w:afterAutospacing="1" w:line="240" w:lineRule="auto"/>
-      </w:pPr>
-      <w:r>
-        <w:t>Designed and developed system architecture using a multi-layered model.</w:t>
-      </w:r>
-    </w:p>
-    <w:p>
-      <w:pPr>
-        <w:numPr>
-          <w:ilvl w:val="0"/>
-          <w:numId w:val="10"/>
-        </w:numPr>
-        <w:spacing w:before="100" w:beforeAutospacing="1" w:after="100" w:afterAutospacing="1" w:line="240" w:lineRule="auto"/>
-      </w:pPr>
-      <w:r>
-        <w:t>Built user authentication and role-based authorization with JWT and Spring Security.</w:t>
-      </w:r>
-    </w:p>
-    <w:p>
-      <w:pPr>
-        <w:numPr>
-          <w:ilvl w:val="0"/>
-          <w:numId w:val="10"/>
-        </w:numPr>
-        <w:spacing w:before="100" w:beforeAutospacing="1" w:after="100" w:afterAutospacing="1" w:line="240" w:lineRule="auto"/>
-      </w:pPr>
-      <w:r>
-        <w:t>Developed REST APIs for core features.</w:t>
-      </w:r>
-    </w:p>
-    <w:p>
-      <w:pPr>
-        <w:numPr>
-          <w:ilvl w:val="0"/>
-          <w:numId w:val="10"/>
-        </w:numPr>
-        <w:spacing w:before="100" w:beforeAutospacing="1" w:after="100" w:afterAutospacing="1" w:line="240" w:lineRule="auto"/>
-      </w:pPr>
-      <w:r>
-        <w:t>Managed application state using Redux for consistent data flow.</w:t>
-      </w:r>
-    </w:p>
-    <w:p>
-      <w:pPr>
-        <w:numPr>
-          <w:ilvl w:val="0"/>
-          <w:numId w:val="10"/>
-        </w:numPr>
-        <w:spacing w:before="100" w:beforeAutospacing="1" w:after="100" w:afterAutospacing="1" w:line="240" w:lineRule="auto"/>
-      </w:pPr>
-      <w:r>
-        <w:t>Created responsive UI with React.js and Material UI.</w:t>
-      </w:r>
-    </w:p>
-    <w:p>
-      <w:pPr>
-        <w:numPr>
-          <w:ilvl w:val="0"/>
-          <w:numId w:val="10"/>
-        </w:numPr>
-        <w:spacing w:before="100" w:beforeAutospacing="1" w:after="100" w:afterAutospacing="1" w:line="240" w:lineRule="auto"/>
-      </w:pPr>
-      <w:r>
-        <w:t>Integrated WebSocket for real-time features.</w:t>
-      </w:r>
-    </w:p>
-    <w:p>
-      <w:pPr>
-        <w:pBdr>
-          <w:bottom w:val="single" w:sz="4" w:space="1" w:color="auto"/>
-        </w:pBdr>
-        <w:spacing w:after="0" w:line="240" w:lineRule="auto"/>
-        <w:rPr>
-          <w:rFonts w:ascii="Arial" w:hAnsi="Arial" w:cs="Arial"/>
-          <w:b/>
-          <w:caps/>
-          <w:sz w:val="24"/>
-        </w:rPr>
-      </w:pPr>
-    </w:p>
-    <w:p>
-      <w:pPr>
-        <w:pBdr>
-          <w:bottom w:val="single" w:sz="4" w:space="1" w:color="auto"/>
-        </w:pBdr>
-        <w:spacing w:after="0" w:line="240" w:lineRule="auto"/>
-        <w:rPr>
-          <w:rFonts w:ascii="Arial" w:hAnsi="Arial" w:cs="Arial"/>
-          <w:b/>
-          <w:caps/>
-          <w:sz w:val="24"/>
-        </w:rPr>
-      </w:pPr>
-    </w:p>
-    <w:p>
-      <w:pPr>
-        <w:pBdr>
-          <w:bottom w:val="single" w:sz="4" w:space="1" w:color="auto"/>
-        </w:pBdr>
-        <w:spacing w:after="0" w:line="240" w:lineRule="auto"/>
-        <w:rPr>
-          <w:rFonts w:ascii="Arial" w:hAnsi="Arial" w:cs="Arial"/>
-          <w:b/>
-          <w:sz w:val="24"/>
-        </w:rPr>
-      </w:pPr>
+        <w:t>Intermediate</w:t>
+      </w:r>
     </w:p>
     <w:p>
       <w:pPr>
@@ -2700,6 +2101,119 @@
     </w:lvl>
   </w:abstractNum>
   <w:abstractNum w:abstractNumId="7" w15:restartNumberingAfterBreak="0">
+    <w:nsid w:val="47850B5C"/>
+    <w:multiLevelType w:val="hybridMultilevel"/>
+    <w:tmpl w:val="CFB83D6A"/>
+    <w:lvl w:ilvl="0" w:tplc="04090001">
+      <w:start w:val="1"/>
+      <w:numFmt w:val="bullet"/>
+      <w:lvlText w:val=""/>
+      <w:lvlJc w:val="left"/>
+      <w:pPr>
+        <w:ind w:left="720" w:hanging="360"/>
+      </w:pPr>
+      <w:rPr>
+        <w:rFonts w:ascii="Symbol" w:hAnsi="Symbol" w:hint="default"/>
+      </w:rPr>
+    </w:lvl>
+    <w:lvl w:ilvl="1" w:tplc="04090003" w:tentative="1">
+      <w:start w:val="1"/>
+      <w:numFmt w:val="bullet"/>
+      <w:lvlText w:val="o"/>
+      <w:lvlJc w:val="left"/>
+      <w:pPr>
+        <w:ind w:left="1440" w:hanging="360"/>
+      </w:pPr>
+      <w:rPr>
+        <w:rFonts w:ascii="Courier New" w:hAnsi="Courier New" w:cs="Courier New" w:hint="default"/>
+      </w:rPr>
+    </w:lvl>
+    <w:lvl w:ilvl="2" w:tplc="04090005" w:tentative="1">
+      <w:start w:val="1"/>
+      <w:numFmt w:val="bullet"/>
+      <w:lvlText w:val=""/>
+      <w:lvlJc w:val="left"/>
+      <w:pPr>
+        <w:ind w:left="2160" w:hanging="360"/>
+      </w:pPr>
+      <w:rPr>
+        <w:rFonts w:ascii="Wingdings" w:hAnsi="Wingdings" w:hint="default"/>
+      </w:rPr>
+    </w:lvl>
+    <w:lvl w:ilvl="3" w:tplc="04090001" w:tentative="1">
+      <w:start w:val="1"/>
+      <w:numFmt w:val="bullet"/>
+      <w:lvlText w:val=""/>
+      <w:lvlJc w:val="left"/>
+      <w:pPr>
+        <w:ind w:left="2880" w:hanging="360"/>
+      </w:pPr>
+      <w:rPr>
+        <w:rFonts w:ascii="Symbol" w:hAnsi="Symbol" w:hint="default"/>
+      </w:rPr>
+    </w:lvl>
+    <w:lvl w:ilvl="4" w:tplc="04090003" w:tentative="1">
+      <w:start w:val="1"/>
+      <w:numFmt w:val="bullet"/>
+      <w:lvlText w:val="o"/>
+      <w:lvlJc w:val="left"/>
+      <w:pPr>
+        <w:ind w:left="3600" w:hanging="360"/>
+      </w:pPr>
+      <w:rPr>
+        <w:rFonts w:ascii="Courier New" w:hAnsi="Courier New" w:cs="Courier New" w:hint="default"/>
+      </w:rPr>
+    </w:lvl>
+    <w:lvl w:ilvl="5" w:tplc="04090005" w:tentative="1">
+      <w:start w:val="1"/>
+      <w:numFmt w:val="bullet"/>
+      <w:lvlText w:val=""/>
+      <w:lvlJc w:val="left"/>
+      <w:pPr>
+        <w:ind w:left="4320" w:hanging="360"/>
+      </w:pPr>
+      <w:rPr>
+        <w:rFonts w:ascii="Wingdings" w:hAnsi="Wingdings" w:hint="default"/>
+      </w:rPr>
+    </w:lvl>
+    <w:lvl w:ilvl="6" w:tplc="04090001" w:tentative="1">
+      <w:start w:val="1"/>
+      <w:numFmt w:val="bullet"/>
+      <w:lvlText w:val=""/>
+      <w:lvlJc w:val="left"/>
+      <w:pPr>
+        <w:ind w:left="5040" w:hanging="360"/>
+      </w:pPr>
+      <w:rPr>
+        <w:rFonts w:ascii="Symbol" w:hAnsi="Symbol" w:hint="default"/>
+      </w:rPr>
+    </w:lvl>
+    <w:lvl w:ilvl="7" w:tplc="04090003" w:tentative="1">
+      <w:start w:val="1"/>
+      <w:numFmt w:val="bullet"/>
+      <w:lvlText w:val="o"/>
+      <w:lvlJc w:val="left"/>
+      <w:pPr>
+        <w:ind w:left="5760" w:hanging="360"/>
+      </w:pPr>
+      <w:rPr>
+        <w:rFonts w:ascii="Courier New" w:hAnsi="Courier New" w:cs="Courier New" w:hint="default"/>
+      </w:rPr>
+    </w:lvl>
+    <w:lvl w:ilvl="8" w:tplc="04090005" w:tentative="1">
+      <w:start w:val="1"/>
+      <w:numFmt w:val="bullet"/>
+      <w:lvlText w:val=""/>
+      <w:lvlJc w:val="left"/>
+      <w:pPr>
+        <w:ind w:left="6480" w:hanging="360"/>
+      </w:pPr>
+      <w:rPr>
+        <w:rFonts w:ascii="Wingdings" w:hAnsi="Wingdings" w:hint="default"/>
+      </w:rPr>
+    </w:lvl>
+  </w:abstractNum>
+  <w:abstractNum w:abstractNumId="8" w15:restartNumberingAfterBreak="0">
     <w:nsid w:val="4CC43167"/>
     <w:multiLevelType w:val="hybridMultilevel"/>
     <w:tmpl w:val="E62238CC"/>
@@ -2812,7 +2326,7 @@
       </w:rPr>
     </w:lvl>
   </w:abstractNum>
-  <w:abstractNum w:abstractNumId="8" w15:restartNumberingAfterBreak="0">
+  <w:abstractNum w:abstractNumId="9" w15:restartNumberingAfterBreak="0">
     <w:nsid w:val="51964152"/>
     <w:multiLevelType w:val="multilevel"/>
     <w:tmpl w:val="5248207A"/>
@@ -2961,7 +2475,7 @@
       </w:rPr>
     </w:lvl>
   </w:abstractNum>
-  <w:abstractNum w:abstractNumId="9" w15:restartNumberingAfterBreak="0">
+  <w:abstractNum w:abstractNumId="10" w15:restartNumberingAfterBreak="0">
     <w:nsid w:val="52BA6CE7"/>
     <w:multiLevelType w:val="multilevel"/>
     <w:tmpl w:val="6FDCD834"/>
@@ -3110,7 +2624,7 @@
       </w:rPr>
     </w:lvl>
   </w:abstractNum>
-  <w:abstractNum w:abstractNumId="10" w15:restartNumberingAfterBreak="0">
+  <w:abstractNum w:abstractNumId="11" w15:restartNumberingAfterBreak="0">
     <w:nsid w:val="57E958B4"/>
     <w:multiLevelType w:val="multilevel"/>
     <w:tmpl w:val="7BD4FA30"/>
@@ -3256,7 +2770,7 @@
       </w:rPr>
     </w:lvl>
   </w:abstractNum>
-  <w:abstractNum w:abstractNumId="11" w15:restartNumberingAfterBreak="0">
+  <w:abstractNum w:abstractNumId="12" w15:restartNumberingAfterBreak="0">
     <w:nsid w:val="79B14553"/>
     <w:multiLevelType w:val="multilevel"/>
     <w:tmpl w:val="868ACCAC"/>
@@ -3409,7 +2923,7 @@
     <w:abstractNumId w:val="2"/>
   </w:num>
   <w:num w:numId="2" w16cid:durableId="1829324971">
-    <w:abstractNumId w:val="9"/>
+    <w:abstractNumId w:val="10"/>
   </w:num>
   <w:num w:numId="3" w16cid:durableId="554703067">
     <w:abstractNumId w:val="3"/>
@@ -3418,7 +2932,7 @@
     <w:abstractNumId w:val="5"/>
   </w:num>
   <w:num w:numId="5" w16cid:durableId="776097089">
-    <w:abstractNumId w:val="8"/>
+    <w:abstractNumId w:val="9"/>
   </w:num>
   <w:num w:numId="6" w16cid:durableId="710962050">
     <w:abstractNumId w:val="6"/>
@@ -3427,10 +2941,10 @@
     <w:abstractNumId w:val="4"/>
   </w:num>
   <w:num w:numId="8" w16cid:durableId="934098575">
-    <w:abstractNumId w:val="10"/>
+    <w:abstractNumId w:val="11"/>
   </w:num>
   <w:num w:numId="9" w16cid:durableId="926353476">
-    <w:abstractNumId w:val="11"/>
+    <w:abstractNumId w:val="12"/>
   </w:num>
   <w:num w:numId="10" w16cid:durableId="1417482669">
     <w:abstractNumId w:val="1"/>
@@ -3439,6 +2953,9 @@
     <w:abstractNumId w:val="0"/>
   </w:num>
   <w:num w:numId="12" w16cid:durableId="1667399164">
+    <w:abstractNumId w:val="8"/>
+  </w:num>
+  <w:num w:numId="13" w16cid:durableId="2069919263">
     <w:abstractNumId w:val="7"/>
   </w:num>
 </w:numbering>

</xml_diff>